<commit_message>
Adds three examples of letterheads. Edit suggestions to letter
</commit_message>
<xml_diff>
--- a/sales letters (2015).docx
+++ b/sales letters (2015).docx
@@ -237,16 +237,8 @@
         <w:rPr>
           <w:sz w:val="22"/>
         </w:rPr>
-        <w:t xml:space="preserve"> </w:t>
-      </w:r>
-      <w:proofErr w:type="gramStart"/>
-      <w:r>
-        <w:rPr>
-          <w:sz w:val="22"/>
-        </w:rPr>
-        <w:t>Yes</w:t>
-      </w:r>
-      <w:proofErr w:type="gramEnd"/>
+        <w:t xml:space="preserve"> Yes</w:t>
+      </w:r>
       <w:r>
         <w:rPr>
           <w:sz w:val="22"/>
@@ -257,16 +249,8 @@
         <w:rPr>
           <w:sz w:val="22"/>
         </w:rPr>
-        <w:t xml:space="preserve"> </w:t>
-      </w:r>
-      <w:proofErr w:type="gramStart"/>
-      <w:r>
-        <w:rPr>
-          <w:sz w:val="22"/>
-        </w:rPr>
-        <w:t>Yes</w:t>
-      </w:r>
-      <w:proofErr w:type="gramEnd"/>
+        <w:t xml:space="preserve"> Yes</w:t>
+      </w:r>
       <w:r>
         <w:rPr>
           <w:sz w:val="22"/>
@@ -462,21 +446,7 @@
         <w:rPr>
           <w:sz w:val="22"/>
         </w:rPr>
-        <w:t xml:space="preserve"> </w:t>
-      </w:r>
-      <w:proofErr w:type="spellStart"/>
-      <w:r>
-        <w:rPr>
-          <w:sz w:val="22"/>
-        </w:rPr>
-        <w:t>Leaffrey</w:t>
-      </w:r>
-      <w:proofErr w:type="spellEnd"/>
-      <w:r>
-        <w:rPr>
-          <w:sz w:val="22"/>
-        </w:rPr>
-        <w:t xml:space="preserve"> Painting</w:t>
+        <w:t xml:space="preserve"> Leaffrey Painting</w:t>
       </w:r>
     </w:p>
     <w:p>
@@ -1010,19 +980,11 @@
           <w:sz w:val="22"/>
         </w:rPr>
       </w:pPr>
-      <w:proofErr w:type="gramStart"/>
-      <w:r>
-        <w:rPr>
-          <w:sz w:val="22"/>
-        </w:rPr>
-        <w:t>What  -------------</w:t>
-      </w:r>
-      <w:proofErr w:type="gramEnd"/>
-      <w:r>
-        <w:rPr>
-          <w:sz w:val="22"/>
-        </w:rPr>
-        <w:t>have you been planning?</w:t>
+      <w:r>
+        <w:rPr>
+          <w:sz w:val="22"/>
+        </w:rPr>
+        <w:t>What  -------------have you been planning?</w:t>
       </w:r>
     </w:p>
     <w:p>
@@ -1125,19 +1087,11 @@
           <w:sz w:val="22"/>
         </w:rPr>
       </w:pPr>
-      <w:proofErr w:type="gramStart"/>
-      <w:r>
-        <w:rPr>
-          <w:sz w:val="22"/>
-        </w:rPr>
-        <w:t>Body  I</w:t>
-      </w:r>
-      <w:proofErr w:type="gramEnd"/>
-      <w:r>
-        <w:rPr>
-          <w:sz w:val="22"/>
-        </w:rPr>
-        <w:t xml:space="preserve"> am</w:t>
+      <w:r>
+        <w:rPr>
+          <w:sz w:val="22"/>
+        </w:rPr>
+        <w:t>Body  I am</w:t>
       </w:r>
     </w:p>
     <w:p>
@@ -1418,7 +1372,7 @@
         <w:rPr>
           <w:sz w:val="22"/>
         </w:rPr>
-        <w:t>Now is the time to for your business to prepare for the upcoming holiday season. The appearance of your business has a direct impact on your sales. A study performed by M/A/R/C Research on 30,000 shoppers, found that the negative appearance of a store would cause 29% of shoppers to purchase less items at the store and 14% of shoppers to stop visiting the store.  Having worn, dirty, or unattractively painted walls in your business will have a negative impact on your sales this holiday season.</w:t>
+        <w:t>With the</w:t>
       </w:r>
       <w:r>
         <w:rPr>
@@ -1426,6 +1380,78 @@
         </w:rPr>
         <w:t xml:space="preserve"> </w:t>
       </w:r>
+      <w:r>
+        <w:rPr>
+          <w:sz w:val="22"/>
+        </w:rPr>
+        <w:t xml:space="preserve">upcoming </w:t>
+      </w:r>
+      <w:r>
+        <w:rPr>
+          <w:sz w:val="22"/>
+        </w:rPr>
+        <w:t>holiday season</w:t>
+      </w:r>
+      <w:r>
+        <w:rPr>
+          <w:sz w:val="22"/>
+        </w:rPr>
+        <w:t xml:space="preserve"> is time</w:t>
+      </w:r>
+      <w:r>
+        <w:rPr>
+          <w:sz w:val="22"/>
+        </w:rPr>
+        <w:t xml:space="preserve"> </w:t>
+      </w:r>
+      <w:r>
+        <w:rPr>
+          <w:sz w:val="22"/>
+        </w:rPr>
+        <w:t>to</w:t>
+      </w:r>
+      <w:r>
+        <w:rPr>
+          <w:sz w:val="22"/>
+        </w:rPr>
+        <w:t xml:space="preserve"> prepare your business to be a welcoming place for your customers.</w:t>
+      </w:r>
+      <w:r>
+        <w:rPr>
+          <w:sz w:val="22"/>
+        </w:rPr>
+        <w:t xml:space="preserve"> The appearance of your business has a direct impact on your sales. A study performed by M/A/R/C Research on 30,000 shoppers, found that the negative appearance of a store would cause 29% of shoppers to purchase </w:t>
+      </w:r>
+      <w:r>
+        <w:rPr>
+          <w:sz w:val="22"/>
+        </w:rPr>
+        <w:t>fewer</w:t>
+      </w:r>
+      <w:r>
+        <w:rPr>
+          <w:sz w:val="22"/>
+        </w:rPr>
+        <w:t xml:space="preserve"> items at the store and 14% of shoppers to stop visiting the store. </w:t>
+      </w:r>
+      <w:r>
+        <w:rPr>
+          <w:sz w:val="22"/>
+        </w:rPr>
+        <w:t>Your business h</w:t>
+      </w:r>
+      <w:r>
+        <w:rPr>
+          <w:sz w:val="22"/>
+        </w:rPr>
+        <w:t>aving worn, dirty, or unattractively painted walls will have a negative impact on your sales this holiday season.</w:t>
+      </w:r>
+      <w:r>
+        <w:rPr>
+          <w:sz w:val="22"/>
+        </w:rPr>
+        <w:t xml:space="preserve"> </w:t>
+      </w:r>
     </w:p>
     <w:p>
       <w:pPr>
@@ -1442,33 +1468,89 @@
           <w:sz w:val="22"/>
         </w:rPr>
       </w:pPr>
-      <w:proofErr w:type="spellStart"/>
-      <w:r>
-        <w:rPr>
-          <w:sz w:val="22"/>
-        </w:rPr>
-        <w:t>Leaffrey</w:t>
-      </w:r>
-      <w:proofErr w:type="spellEnd"/>
-      <w:r>
-        <w:rPr>
-          <w:sz w:val="22"/>
-        </w:rPr>
-        <w:t xml:space="preserve"> Painting is waiting to make your business the attractive place for your customer to shop this holiday season.  </w:t>
-      </w:r>
-      <w:proofErr w:type="spellStart"/>
-      <w:r>
-        <w:rPr>
-          <w:sz w:val="22"/>
-        </w:rPr>
-        <w:t>Leaffrey</w:t>
-      </w:r>
-      <w:proofErr w:type="spellEnd"/>
-      <w:r>
-        <w:rPr>
-          <w:sz w:val="22"/>
-        </w:rPr>
-        <w:t xml:space="preserve"> Painting will consult with you to determine if your business needs a simple touch up paint job to a complete remodeling</w:t>
+      <w:r>
+        <w:rPr>
+          <w:sz w:val="22"/>
+        </w:rPr>
+        <w:t xml:space="preserve">Leaffrey Painting </w:t>
+      </w:r>
+      <w:r>
+        <w:rPr>
+          <w:sz w:val="22"/>
+        </w:rPr>
+        <w:t xml:space="preserve">has </w:t>
+      </w:r>
+      <w:r>
+        <w:rPr>
+          <w:sz w:val="22"/>
+        </w:rPr>
+        <w:t>help</w:t>
+      </w:r>
+      <w:r>
+        <w:rPr>
+          <w:sz w:val="22"/>
+        </w:rPr>
+        <w:t>ed</w:t>
+      </w:r>
+      <w:r>
+        <w:rPr>
+          <w:sz w:val="22"/>
+        </w:rPr>
+        <w:t xml:space="preserve"> to </w:t>
+      </w:r>
+      <w:r>
+        <w:rPr>
+          <w:sz w:val="22"/>
+        </w:rPr>
+        <w:t xml:space="preserve">make </w:t>
+      </w:r>
+      <w:r>
+        <w:rPr>
+          <w:sz w:val="22"/>
+        </w:rPr>
+        <w:t>many</w:t>
+      </w:r>
+      <w:r>
+        <w:rPr>
+          <w:sz w:val="22"/>
+        </w:rPr>
+        <w:t xml:space="preserve"> business</w:t>
+      </w:r>
+      <w:r>
+        <w:rPr>
+          <w:sz w:val="22"/>
+        </w:rPr>
+        <w:t>es an</w:t>
+      </w:r>
+      <w:r>
+        <w:rPr>
+          <w:sz w:val="22"/>
+        </w:rPr>
+        <w:t xml:space="preserve"> attractive place for </w:t>
+      </w:r>
+      <w:r>
+        <w:rPr>
+          <w:sz w:val="22"/>
+        </w:rPr>
+        <w:t>their</w:t>
+      </w:r>
+      <w:r>
+        <w:rPr>
+          <w:sz w:val="22"/>
+        </w:rPr>
+        <w:t xml:space="preserve"> customer</w:t>
+      </w:r>
+      <w:r>
+        <w:rPr>
+          <w:sz w:val="22"/>
+        </w:rPr>
+        <w:t>s</w:t>
+      </w:r>
+      <w:r>
+        <w:rPr>
+          <w:sz w:val="22"/>
+        </w:rPr>
+        <w:t xml:space="preserve"> to shop</w:t>
       </w:r>
       <w:r>
         <w:rPr>
@@ -1476,6 +1558,67 @@
         </w:rPr>
         <w:t>.</w:t>
       </w:r>
+      <w:r>
+        <w:rPr>
+          <w:sz w:val="22"/>
+        </w:rPr>
+        <w:t xml:space="preserve"> </w:t>
+      </w:r>
+      <w:r>
+        <w:rPr>
+          <w:sz w:val="22"/>
+        </w:rPr>
+        <w:t>Leaffrey Painting has improve</w:t>
+      </w:r>
+      <w:r>
+        <w:rPr>
+          <w:sz w:val="22"/>
+        </w:rPr>
+        <w:t>d</w:t>
+      </w:r>
+      <w:r>
+        <w:rPr>
+          <w:sz w:val="22"/>
+        </w:rPr>
+        <w:t xml:space="preserve"> the appearance </w:t>
+      </w:r>
+      <w:r>
+        <w:rPr>
+          <w:sz w:val="22"/>
+        </w:rPr>
+        <w:t>of</w:t>
+      </w:r>
+      <w:r>
+        <w:rPr>
+          <w:sz w:val="22"/>
+        </w:rPr>
+        <w:t xml:space="preserve"> small businesses, R.C. Toy Hut, to businesses as large as JCPenney.</w:t>
+      </w:r>
+      <w:r>
+        <w:rPr>
+          <w:sz w:val="22"/>
+        </w:rPr>
+        <w:t xml:space="preserve"> </w:t>
+      </w:r>
+      <w:r>
+        <w:rPr>
+          <w:sz w:val="22"/>
+        </w:rPr>
+        <w:t xml:space="preserve">As part of the Portage Remodeling Group, Leaffrey Painting has working partnerships with the top interior designers and contractors in the Portage area. </w:t>
+      </w:r>
+      <w:r>
+        <w:rPr>
+          <w:sz w:val="22"/>
+        </w:rPr>
+        <w:t>No matter the size of your business Leaffrey Painting is waiting to help improve your appearance.</w:t>
+      </w:r>
+    </w:p>
+    <w:p>
+      <w:pPr>
+        <w:rPr>
+          <w:sz w:val="22"/>
+        </w:rPr>
+      </w:pPr>
     </w:p>
     <w:p>
       <w:pPr>
@@ -1484,131 +1627,53 @@
           <w:sz w:val="22"/>
         </w:rPr>
       </w:pPr>
-    </w:p>
-    <w:p>
-      <w:pPr>
-        <w:ind w:left="720"/>
-        <w:rPr>
-          <w:sz w:val="22"/>
-        </w:rPr>
-      </w:pPr>
-      <w:r>
-        <w:rPr>
-          <w:sz w:val="22"/>
-        </w:rPr>
-        <w:t xml:space="preserve">As part of the Portage Remodeling Group, </w:t>
-      </w:r>
-      <w:proofErr w:type="spellStart"/>
-      <w:r>
-        <w:rPr>
-          <w:sz w:val="22"/>
-        </w:rPr>
-        <w:t>Leaffrey</w:t>
-      </w:r>
-      <w:proofErr w:type="spellEnd"/>
-      <w:r>
-        <w:rPr>
-          <w:sz w:val="22"/>
-        </w:rPr>
-        <w:t xml:space="preserve"> Painting has working partnerships with the top interior designers and contractors in the Portage area. </w:t>
-      </w:r>
-      <w:proofErr w:type="spellStart"/>
-      <w:r>
-        <w:rPr>
-          <w:sz w:val="22"/>
-        </w:rPr>
-        <w:t>Leaffrey</w:t>
-      </w:r>
-      <w:proofErr w:type="spellEnd"/>
-      <w:r>
-        <w:rPr>
-          <w:sz w:val="22"/>
-        </w:rPr>
-        <w:t xml:space="preserve"> Painting has helped improve the appearance from small businesses, R.C. Toy Hut, to businesses as large as </w:t>
-      </w:r>
-      <w:proofErr w:type="spellStart"/>
-      <w:r>
-        <w:rPr>
-          <w:sz w:val="22"/>
-        </w:rPr>
-        <w:t>JCPenney</w:t>
-      </w:r>
-      <w:proofErr w:type="spellEnd"/>
-      <w:r>
-        <w:rPr>
-          <w:sz w:val="22"/>
-        </w:rPr>
-        <w:t xml:space="preserve">. </w:t>
-      </w:r>
-      <w:r>
-        <w:rPr>
-          <w:sz w:val="22"/>
-        </w:rPr>
-        <w:t xml:space="preserve">No matter the size of your business </w:t>
-      </w:r>
-      <w:proofErr w:type="spellStart"/>
-      <w:r>
-        <w:rPr>
-          <w:sz w:val="22"/>
-        </w:rPr>
-        <w:t>Leaffrey</w:t>
-      </w:r>
-      <w:proofErr w:type="spellEnd"/>
-      <w:r>
-        <w:rPr>
-          <w:sz w:val="22"/>
-        </w:rPr>
-        <w:t xml:space="preserve"> Painting is waiting to help improve your appearance.</w:t>
-      </w:r>
-    </w:p>
-    <w:p>
-      <w:pPr>
-        <w:ind w:left="720"/>
-        <w:rPr>
-          <w:sz w:val="22"/>
-        </w:rPr>
-      </w:pPr>
-    </w:p>
-    <w:p>
-      <w:pPr>
-        <w:ind w:left="720"/>
-        <w:rPr>
-          <w:sz w:val="22"/>
-        </w:rPr>
-      </w:pPr>
-      <w:proofErr w:type="spellStart"/>
-      <w:r>
-        <w:rPr>
-          <w:sz w:val="22"/>
-        </w:rPr>
-        <w:t>cd</w:t>
+      <w:r>
+        <w:rPr>
+          <w:sz w:val="22"/>
+        </w:rPr>
+        <w:t>Leaffrey Painting will consult with you to determine if your business needs a simple touch up paint job to a complete remodeling</w:t>
+      </w:r>
+      <w:r>
+        <w:rPr>
+          <w:sz w:val="22"/>
+        </w:rPr>
+        <w:t>.</w:t>
+      </w:r>
+      <w:r>
+        <w:rPr>
+          <w:sz w:val="22"/>
+        </w:rPr>
+        <w:t xml:space="preserve"> </w:t>
       </w:r>
       <w:bookmarkStart w:id="0" w:name="_GoBack"/>
       <w:bookmarkEnd w:id="0"/>
-      <w:r>
-        <w:rPr>
-          <w:sz w:val="22"/>
-        </w:rPr>
-        <w:t>Call</w:t>
-      </w:r>
-      <w:proofErr w:type="spellEnd"/>
-      <w:r>
-        <w:rPr>
-          <w:sz w:val="22"/>
-        </w:rPr>
-        <w:t xml:space="preserve"> us </w:t>
-      </w:r>
-      <w:r>
-        <w:rPr>
-          <w:sz w:val="22"/>
-        </w:rPr>
-        <w:t>at (269)-555-12345</w:t>
-      </w:r>
-      <w:r>
-        <w:rPr>
-          <w:sz w:val="22"/>
-        </w:rPr>
-        <w:t xml:space="preserve">, </w:t>
+    </w:p>
+    <w:p>
+      <w:pPr>
+        <w:ind w:left="720"/>
+        <w:rPr>
+          <w:sz w:val="22"/>
+        </w:rPr>
+      </w:pPr>
+    </w:p>
+    <w:p>
+      <w:pPr>
+        <w:ind w:left="720"/>
+        <w:rPr>
+          <w:sz w:val="22"/>
+        </w:rPr>
+      </w:pPr>
+      <w:r>
+        <w:rPr>
+          <w:sz w:val="22"/>
+        </w:rPr>
+        <w:t xml:space="preserve">Call us </w:t>
+      </w:r>
+      <w:r>
+        <w:rPr>
+          <w:sz w:val="22"/>
+        </w:rPr>
+        <w:t xml:space="preserve">at (269)-555-12345, </w:t>
       </w:r>
       <w:r>
         <w:rPr>
@@ -1632,27 +1697,13 @@
         <w:rPr>
           <w:sz w:val="22"/>
         </w:rPr>
-        <w:t xml:space="preserve">for a free consultant and your first 5 gallons of paint will be free when choosing </w:t>
-      </w:r>
-      <w:proofErr w:type="spellStart"/>
-      <w:r>
-        <w:rPr>
-          <w:sz w:val="22"/>
-        </w:rPr>
-        <w:t>Leaff</w:t>
-      </w:r>
-      <w:r>
-        <w:rPr>
-          <w:sz w:val="22"/>
-        </w:rPr>
-        <w:t>rey</w:t>
-      </w:r>
-      <w:proofErr w:type="spellEnd"/>
-      <w:r>
-        <w:rPr>
-          <w:sz w:val="22"/>
-        </w:rPr>
-        <w:t xml:space="preserve"> Painting for your Business.</w:t>
+        <w:t>for a free consultant and your first 5 gallons of paint will be free when choosing Leaff</w:t>
+      </w:r>
+      <w:r>
+        <w:rPr>
+          <w:sz w:val="22"/>
+        </w:rPr>
+        <w:t>rey Painting for your Business.</w:t>
       </w:r>
     </w:p>
     <w:p>

</xml_diff>